<commit_message>
v0.2.2 commit. See the changelog for main updates. Now using BundleTracker in a consistent manner to register and track services. Nest thing to do is to warn about services going down when needed in the ExtenderBundleTracker (see the unregister methods) Start and Refresh in the BundleMenuHandler was changed after this version was committed.
</commit_message>
<xml_diff>
--- a/no.javatime.inplace.help/html/tasks/Start and Stop Bundles.docx
+++ b/no.javatime.inplace.help/html/tasks/Start and Stop Bundles.docx
@@ -1109,86 +1109,180 @@
     </w:p>
     <w:p>
       <w:r>
-        <w:t xml:space="preserve">When a bundle is started or stopped the start and stop methods of the </w:t>
-      </w:r>
-      <w:r>
-        <w:t>a</w:t>
-      </w:r>
-      <w:r>
-        <w:t>ctivator</w:t>
-      </w:r>
-      <w:r>
-        <w:t xml:space="preserve"> class</w:t>
-      </w:r>
-      <w:r>
-        <w:t xml:space="preserve">, if any, </w:t>
-      </w:r>
-      <w:r>
-        <w:t xml:space="preserve">of the bundle </w:t>
-      </w:r>
-      <w:r>
-        <w:t>is</w:t>
-      </w:r>
-      <w:r>
-        <w:t xml:space="preserve"> invoked</w:t>
-      </w:r>
-      <w:r>
-        <w:t>.</w:t>
-      </w:r>
-      <w:r>
-        <w:t xml:space="preserve"> </w:t>
-      </w:r>
-      <w:r>
-        <w:t xml:space="preserve">You can start </w:t>
-      </w:r>
-      <w:r>
-        <w:t xml:space="preserve">bundles in state </w:t>
-      </w:r>
-      <w:r>
-        <w:t xml:space="preserve">RESOLVED and stop </w:t>
-      </w:r>
-      <w:r>
-        <w:t xml:space="preserve">bundles in state </w:t>
-      </w:r>
-      <w:r>
-        <w:t xml:space="preserve">ACTIVE </w:t>
-      </w:r>
-      <w:r>
-        <w:t xml:space="preserve">and STARTING/&lt;&lt;LAZY&gt;&gt;. It is also possible to stop and start bundles with </w:t>
-      </w:r>
-      <w:r>
-        <w:t>build errors.</w:t>
-      </w:r>
-      <w:r>
-        <w:t xml:space="preserve"> </w:t>
+        <w:t>In general</w:t>
+      </w:r>
+      <w:r>
+        <w:t>, c</w:t>
+      </w:r>
+      <w:r>
+        <w:t>ode dependencies have no influence on activation since all bundles are resolved a</w:t>
+      </w:r>
+      <w:r>
+        <w:t>t</w:t>
+      </w:r>
+      <w:r>
+        <w:t>omically</w:t>
+      </w:r>
+      <w:r>
+        <w:t xml:space="preserve">. </w:t>
+      </w:r>
+      <w:r>
+        <w:t xml:space="preserve"> </w:t>
+      </w:r>
+      <w:r>
+        <w:t xml:space="preserve">This is accurate </w:t>
+      </w:r>
+      <w:r>
+        <w:t xml:space="preserve">but leaves out some important side effects when not stated more specifically. If you activate bundle </w:t>
+      </w:r>
+      <w:r>
+        <w:t>A (which is dependent on bundle B</w:t>
+      </w:r>
+      <w:r>
+        <w:t xml:space="preserve">) after a successful resolve, </w:t>
+      </w:r>
+      <w:r>
+        <w:t>B</w:t>
+      </w:r>
+      <w:r>
+        <w:t xml:space="preserve"> will in state RESOLVED load classes and create objects as requested by </w:t>
+      </w:r>
+      <w:r>
+        <w:t>A</w:t>
+      </w:r>
+      <w:r>
+        <w:t xml:space="preserve">, but the bundle activator (usually the Start method if any) in </w:t>
+      </w:r>
+      <w:r>
+        <w:t>B</w:t>
+      </w:r>
+      <w:r>
+        <w:t xml:space="preserve"> has not been executed when </w:t>
+      </w:r>
+      <w:r>
+        <w:t>A</w:t>
+      </w:r>
+      <w:r>
+        <w:t xml:space="preserve"> start to use the imported packages from </w:t>
+      </w:r>
+      <w:r>
+        <w:t>B</w:t>
+      </w:r>
+      <w:r>
+        <w:t xml:space="preserve">. This may lead to an incomplete initialization of </w:t>
+      </w:r>
+      <w:r>
+        <w:t>B</w:t>
+      </w:r>
+      <w:r>
+        <w:t xml:space="preserve"> influencing the state of objects used by </w:t>
+      </w:r>
+      <w:r>
+        <w:t>A</w:t>
+      </w:r>
+      <w:r>
+        <w:t xml:space="preserve">. </w:t>
       </w:r>
     </w:p>
     <w:p>
       <w:r>
-        <w:t xml:space="preserve">The Framework catches and wraps any unchecked and checked exceptions thrown in the Start and Stop methods in a </w:t>
-      </w:r>
-      <w:proofErr w:type="spellStart"/>
-      <w:r>
-        <w:t>BundleException</w:t>
-      </w:r>
-      <w:proofErr w:type="spellEnd"/>
-      <w:r>
-        <w:t xml:space="preserve"> </w:t>
-      </w:r>
-      <w:r>
-        <w:t xml:space="preserve">object, which </w:t>
+        <w:t xml:space="preserve">When a bundle </w:t>
       </w:r>
       <w:proofErr w:type="gramStart"/>
       <w:r>
-        <w:t>is then forwarded</w:t>
+        <w:t>is</w:t>
+      </w:r>
+      <w:r>
+        <w:t xml:space="preserve"> </w:t>
+      </w:r>
+      <w:r>
+        <w:t>started</w:t>
       </w:r>
       <w:proofErr w:type="gramEnd"/>
       <w:r>
-        <w:t xml:space="preserve"> to the Log View by the InPlace Activator.</w:t>
+        <w:t xml:space="preserve"> or stopped the start and stop methods of the </w:t>
+      </w:r>
+      <w:r>
+        <w:t>a</w:t>
+      </w:r>
+      <w:r>
+        <w:t>ctivator</w:t>
+      </w:r>
+      <w:r>
+        <w:t xml:space="preserve"> class</w:t>
+      </w:r>
+      <w:r>
+        <w:t xml:space="preserve">, if any, </w:t>
+      </w:r>
+      <w:r>
+        <w:t xml:space="preserve">of the bundle </w:t>
+      </w:r>
+      <w:r>
+        <w:t>is</w:t>
+      </w:r>
+      <w:r>
+        <w:t xml:space="preserve"> invoked</w:t>
+      </w:r>
+      <w:r>
+        <w:t>.</w:t>
+      </w:r>
+      <w:r>
+        <w:t xml:space="preserve"> </w:t>
+      </w:r>
+      <w:r>
+        <w:t xml:space="preserve">You can start </w:t>
+      </w:r>
+      <w:r>
+        <w:t xml:space="preserve">bundles in state </w:t>
+      </w:r>
+      <w:r>
+        <w:t xml:space="preserve">RESOLVED and stop </w:t>
+      </w:r>
+      <w:r>
+        <w:t>bundles in state</w:t>
+      </w:r>
+      <w:bookmarkStart w:id="9" w:name="_GoBack"/>
+      <w:bookmarkEnd w:id="9"/>
+      <w:r>
+        <w:t xml:space="preserve"> </w:t>
+      </w:r>
+      <w:r>
+        <w:t xml:space="preserve">ACTIVE </w:t>
+      </w:r>
+      <w:r>
+        <w:t xml:space="preserve">and STARTING/&lt;&lt;LAZY&gt;&gt;. It is also possible to stop and start bundles with </w:t>
+      </w:r>
+      <w:r>
+        <w:t>build errors.</w:t>
+      </w:r>
+      <w:r>
+        <w:t xml:space="preserve"> </w:t>
       </w:r>
     </w:p>
     <w:p>
       <w:r>
+        <w:t xml:space="preserve">The Framework catches and wraps any unchecked and checked exceptions thrown in the Start and Stop methods in a </w:t>
+      </w:r>
+      <w:proofErr w:type="spellStart"/>
+      <w:r>
+        <w:t>BundleException</w:t>
+      </w:r>
+      <w:proofErr w:type="spellEnd"/>
+      <w:r>
+        <w:t xml:space="preserve"> </w:t>
+      </w:r>
+      <w:r>
+        <w:t xml:space="preserve">object, </w:t>
+      </w:r>
+      <w:r>
+        <w:t xml:space="preserve">forwarding any exception </w:t>
+      </w:r>
+      <w:r>
+        <w:t>to the Log View.</w:t>
+      </w:r>
+    </w:p>
+    <w:p>
+      <w:r>
         <w:t xml:space="preserve">To </w:t>
       </w:r>
       <w:r>
@@ -1293,12 +1387,7 @@
         <w:t xml:space="preserve"> </w:t>
       </w:r>
       <w:r>
-        <w:t xml:space="preserve">Setting the interrupt status </w:t>
-      </w:r>
-      <w:bookmarkStart w:id="9" w:name="_GoBack"/>
-      <w:bookmarkEnd w:id="9"/>
-      <w:r>
-        <w:t>is best effort so t</w:t>
+        <w:t>Setting the interrupt status is best effort so t</w:t>
       </w:r>
       <w:r>
         <w:t xml:space="preserve">here is no guarantee that an interrupt </w:t>
@@ -1690,7 +1779,11 @@
         <w:t xml:space="preserve">thus the classes </w:t>
       </w:r>
       <w:r>
-        <w:t>are not unloaded</w:t>
+        <w:t xml:space="preserve">are </w:t>
+      </w:r>
+      <w:r>
+        <w:lastRenderedPageBreak/>
+        <w:t>not unloaded</w:t>
       </w:r>
       <w:r>
         <w:t xml:space="preserve"> when the bundle is stopped</w:t>
@@ -1760,11 +1853,7 @@
         <w:t xml:space="preserve">bundle </w:t>
       </w:r>
       <w:r>
-        <w:t xml:space="preserve">and its requiring </w:t>
-      </w:r>
-      <w:r>
-        <w:lastRenderedPageBreak/>
-        <w:t xml:space="preserve">bundle(s) </w:t>
+        <w:t xml:space="preserve">and its requiring bundle(s) </w:t>
       </w:r>
       <w:r>
         <w:t>is refreshed - instead of stopped and started - its classes will be reloaded and the lazy activated bundle will enter state ACTIVE.</w:t>
@@ -3159,7 +3248,7 @@
 </file>
 
 <file path=customXml/itemProps1.xml><?xml version="1.0" encoding="utf-8"?>
-<ds:datastoreItem xmlns:ds="http://schemas.openxmlformats.org/officeDocument/2006/customXml" ds:itemID="{F2A42913-757F-428E-BED2-7675FC62C576}">
+<ds:datastoreItem xmlns:ds="http://schemas.openxmlformats.org/officeDocument/2006/customXml" ds:itemID="{25DF7116-667C-4F0D-A66A-869DE6A2A916}">
   <ds:schemaRefs>
     <ds:schemaRef ds:uri="http://schemas.openxmlformats.org/officeDocument/2006/bibliography"/>
   </ds:schemaRefs>

</xml_diff>